<commit_message>
corrected last sentence in top paragraphs
</commit_message>
<xml_diff>
--- a/templates/ENGLISH/fact_sheet_template.docx
+++ b/templates/ENGLISH/fact_sheet_template.docx
@@ -331,7 +331,29 @@
           <w:lang w:val="en-US"/>
           <w14:ligatures w14:val="none"/>
         </w:rPr>
-        <w:t>. Students self-reported their responses to each question on a computer scannable answer sheet.</w:t>
+        <w:t>. Students self-reported their responses to each question on a computer</w:t>
+      </w:r>
+      <w:r>
+        <w:rPr>
+          <w:rFonts w:ascii="Source Sans Pro" w:eastAsia="Times New Roman" w:hAnsi="Source Sans Pro" w:cs="Arial"/>
+          <w:kern w:val="0"/>
+          <w:sz w:val="20"/>
+          <w:szCs w:val="20"/>
+          <w:lang w:val="en-US"/>
+          <w14:ligatures w14:val="none"/>
+        </w:rPr>
+        <w:t>-</w:t>
+      </w:r>
+      <w:r>
+        <w:rPr>
+          <w:rFonts w:ascii="Source Sans Pro" w:eastAsia="Times New Roman" w:hAnsi="Source Sans Pro" w:cs="Arial"/>
+          <w:kern w:val="0"/>
+          <w:sz w:val="20"/>
+          <w:szCs w:val="20"/>
+          <w:lang w:val="en-US"/>
+          <w14:ligatures w14:val="none"/>
+        </w:rPr>
+        <w:t>scannable answer sheet.</w:t>
       </w:r>
     </w:p>
     <w:p>
@@ -499,22 +521,12 @@
           <w:lang w:val="en-US"/>
           <w14:ligatures w14:val="none"/>
         </w:rPr>
-        <w:t>Weighted p</w:t>
-      </w:r>
-      <w:r>
-        <w:rPr>
-          <w:rFonts w:ascii="Source Sans Pro" w:eastAsia="Times New Roman" w:hAnsi="Source Sans Pro" w:cs="Arial"/>
-          <w:kern w:val="0"/>
-          <w:sz w:val="20"/>
-          <w:szCs w:val="20"/>
-          <w:lang w:val="en-US"/>
-          <w14:ligatures w14:val="none"/>
-        </w:rPr>
-        <w:t>revalence estimates (percentages) and 95% confidence intervals are presented below.</w:t>
+        <w:t>Because of the low overall response rate, the data are unweighted.</w:t>
       </w:r>
     </w:p>
     <w:p>
       <w:pPr>
+        <w:jc w:val="both"/>
         <w:rPr>
           <w:rFonts w:ascii="Source Sans Pro" w:hAnsi="Source Sans Pro"/>
         </w:rPr>
@@ -668,6 +680,9 @@
       </w:r>
     </w:p>
   </w:endnote>
+  <w:endnote w:type="continuationNotice" w:id="1">
+    <w:p/>
+  </w:endnote>
 </w:endnotes>
 </file>
 
@@ -684,11 +699,6 @@
         <w:docPartUnique/>
       </w:docPartObj>
     </w:sdtPr>
-    <w:sdtEndPr>
-      <w:rPr>
-        <w:rStyle w:val="PageNumber"/>
-      </w:rPr>
-    </w:sdtEndPr>
     <w:sdtContent>
       <w:p>
         <w:pPr>
@@ -740,11 +750,6 @@
         <w:docPartUnique/>
       </w:docPartObj>
     </w:sdtPr>
-    <w:sdtEndPr>
-      <w:rPr>
-        <w:rStyle w:val="PageNumber"/>
-      </w:rPr>
-    </w:sdtEndPr>
     <w:sdtContent>
       <w:p>
         <w:pPr>
@@ -812,6 +817,9 @@
       </w:r>
     </w:p>
   </w:footnote>
+  <w:footnote w:type="continuationNotice" w:id="1">
+    <w:p/>
+  </w:footnote>
 </w:footnotes>
 </file>
 
@@ -832,7 +840,7 @@
       <mc:AlternateContent>
         <mc:Choice Requires="wpg">
           <w:drawing>
-            <wp:anchor distT="0" distB="0" distL="114300" distR="114300" simplePos="0" relativeHeight="251659264" behindDoc="1" locked="0" layoutInCell="0" allowOverlap="1" wp14:anchorId="553FDD1B" wp14:editId="4544B8BA">
+            <wp:anchor distT="0" distB="0" distL="114300" distR="114300" simplePos="0" relativeHeight="251658240" behindDoc="1" locked="0" layoutInCell="0" allowOverlap="1" wp14:anchorId="553FDD1B" wp14:editId="4544B8BA">
               <wp:simplePos x="0" y="0"/>
               <wp:positionH relativeFrom="page">
                 <wp:posOffset>443620</wp:posOffset>
@@ -1149,7 +1157,7 @@
         </mc:Choice>
         <mc:Fallback>
           <w:pict>
-            <v:group w14:anchorId="553FDD1B" id="Group 4" o:spid="_x0000_s1026" style="position:absolute;margin-left:34.95pt;margin-top:14.95pt;width:527.5pt;height:51.3pt;z-index:-251657216;mso-position-horizontal-relative:page;mso-position-vertical-relative:page" coordorigin="720,729" coordsize="14400,2016" o:gfxdata="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" o:allowincell="f">
+            <v:group w14:anchorId="553FDD1B" id="Group 4" o:spid="_x0000_s1026" style="position:absolute;margin-left:34.95pt;margin-top:14.95pt;width:527.5pt;height:51.3pt;z-index:-251658240;mso-position-horizontal-relative:page;mso-position-vertical-relative:page" coordorigin="720,729" coordsize="14400,2016" o:gfxdata="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" o:allowincell="f">
               <v:shape id="Freeform 5" o:spid="_x0000_s1027" style="position:absolute;left:720;top:729;width:14400;height:2016;visibility:visible;mso-wrap-style:square;v-text-anchor:top" coordsize="14400,2016" o:spt="100" o:gfxdata="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" adj="-11796480,,5400" path="m14400,l10800,,,,,547r,739l,1622r,394l10800,2016r3600,l14400,547r,-547e" fillcolor="#00205c" stroked="f">
                 <v:stroke joinstyle="round"/>
                 <v:formulas/>

</xml_diff>

<commit_message>
correcting last sentence in top paragraphs
</commit_message>
<xml_diff>
--- a/templates/ENGLISH/fact_sheet_template.docx
+++ b/templates/ENGLISH/fact_sheet_template.docx
@@ -331,29 +331,7 @@
           <w:lang w:val="en-US"/>
           <w14:ligatures w14:val="none"/>
         </w:rPr>
-        <w:t>. Students self-reported their responses to each question on a computer</w:t>
-      </w:r>
-      <w:r>
-        <w:rPr>
-          <w:rFonts w:ascii="Source Sans Pro" w:eastAsia="Times New Roman" w:hAnsi="Source Sans Pro" w:cs="Arial"/>
-          <w:kern w:val="0"/>
-          <w:sz w:val="20"/>
-          <w:szCs w:val="20"/>
-          <w:lang w:val="en-US"/>
-          <w14:ligatures w14:val="none"/>
-        </w:rPr>
-        <w:t>-</w:t>
-      </w:r>
-      <w:r>
-        <w:rPr>
-          <w:rFonts w:ascii="Source Sans Pro" w:eastAsia="Times New Roman" w:hAnsi="Source Sans Pro" w:cs="Arial"/>
-          <w:kern w:val="0"/>
-          <w:sz w:val="20"/>
-          <w:szCs w:val="20"/>
-          <w:lang w:val="en-US"/>
-          <w14:ligatures w14:val="none"/>
-        </w:rPr>
-        <w:t>scannable answer sheet.</w:t>
+        <w:t>. Students self-reported their responses to each question on a computer scannable answer sheet.</w:t>
       </w:r>
     </w:p>
     <w:p>
@@ -521,12 +499,22 @@
           <w:lang w:val="en-US"/>
           <w14:ligatures w14:val="none"/>
         </w:rPr>
-        <w:t>Because of the low overall response rate, the data are unweighted.</w:t>
+        <w:t>Weighted p</w:t>
+      </w:r>
+      <w:r>
+        <w:rPr>
+          <w:rFonts w:ascii="Source Sans Pro" w:eastAsia="Times New Roman" w:hAnsi="Source Sans Pro" w:cs="Arial"/>
+          <w:kern w:val="0"/>
+          <w:sz w:val="20"/>
+          <w:szCs w:val="20"/>
+          <w:lang w:val="en-US"/>
+          <w14:ligatures w14:val="none"/>
+        </w:rPr>
+        <w:t>revalence estimates (percentages) and 95% confidence intervals are presented below.</w:t>
       </w:r>
     </w:p>
     <w:p>
       <w:pPr>
-        <w:jc w:val="both"/>
         <w:rPr>
           <w:rFonts w:ascii="Source Sans Pro" w:hAnsi="Source Sans Pro"/>
         </w:rPr>
@@ -680,9 +668,6 @@
       </w:r>
     </w:p>
   </w:endnote>
-  <w:endnote w:type="continuationNotice" w:id="1">
-    <w:p/>
-  </w:endnote>
 </w:endnotes>
 </file>
 
@@ -699,6 +684,11 @@
         <w:docPartUnique/>
       </w:docPartObj>
     </w:sdtPr>
+    <w:sdtEndPr>
+      <w:rPr>
+        <w:rStyle w:val="PageNumber"/>
+      </w:rPr>
+    </w:sdtEndPr>
     <w:sdtContent>
       <w:p>
         <w:pPr>
@@ -750,6 +740,11 @@
         <w:docPartUnique/>
       </w:docPartObj>
     </w:sdtPr>
+    <w:sdtEndPr>
+      <w:rPr>
+        <w:rStyle w:val="PageNumber"/>
+      </w:rPr>
+    </w:sdtEndPr>
     <w:sdtContent>
       <w:p>
         <w:pPr>
@@ -817,9 +812,6 @@
       </w:r>
     </w:p>
   </w:footnote>
-  <w:footnote w:type="continuationNotice" w:id="1">
-    <w:p/>
-  </w:footnote>
 </w:footnotes>
 </file>
 
@@ -840,7 +832,7 @@
       <mc:AlternateContent>
         <mc:Choice Requires="wpg">
           <w:drawing>
-            <wp:anchor distT="0" distB="0" distL="114300" distR="114300" simplePos="0" relativeHeight="251658240" behindDoc="1" locked="0" layoutInCell="0" allowOverlap="1" wp14:anchorId="553FDD1B" wp14:editId="4544B8BA">
+            <wp:anchor distT="0" distB="0" distL="114300" distR="114300" simplePos="0" relativeHeight="251659264" behindDoc="1" locked="0" layoutInCell="0" allowOverlap="1" wp14:anchorId="553FDD1B" wp14:editId="4544B8BA">
               <wp:simplePos x="0" y="0"/>
               <wp:positionH relativeFrom="page">
                 <wp:posOffset>443620</wp:posOffset>
@@ -1157,7 +1149,7 @@
         </mc:Choice>
         <mc:Fallback>
           <w:pict>
-            <v:group w14:anchorId="553FDD1B" id="Group 4" o:spid="_x0000_s1026" style="position:absolute;margin-left:34.95pt;margin-top:14.95pt;width:527.5pt;height:51.3pt;z-index:-251658240;mso-position-horizontal-relative:page;mso-position-vertical-relative:page" coordorigin="720,729" coordsize="14400,2016" o:gfxdata="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" o:allowincell="f">
+            <v:group w14:anchorId="553FDD1B" id="Group 4" o:spid="_x0000_s1026" style="position:absolute;margin-left:34.95pt;margin-top:14.95pt;width:527.5pt;height:51.3pt;z-index:-251657216;mso-position-horizontal-relative:page;mso-position-vertical-relative:page" coordorigin="720,729" coordsize="14400,2016" o:gfxdata="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" o:allowincell="f">
               <v:shape id="Freeform 5" o:spid="_x0000_s1027" style="position:absolute;left:720;top:729;width:14400;height:2016;visibility:visible;mso-wrap-style:square;v-text-anchor:top" coordsize="14400,2016" o:spt="100" o:gfxdata="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" adj="-11796480,,5400" path="m14400,l10800,,,,,547r,739l,1622r,394l10800,2016r3600,l14400,547r,-547e" fillcolor="#00205c" stroked="f">
                 <v:stroke joinstyle="round"/>
                 <v:formulas/>

</xml_diff>